<commit_message>
Commiting CLT and Readme file
</commit_message>
<xml_diff>
--- a/04 Central Limit Theorem.docx
+++ b/04 Central Limit Theorem.docx
@@ -643,11 +643,14 @@
     <w:p>
       <w:pPr>
         <w:jc w:val="both"/>
-      </w:pPr>
-      <w:r>
         <w:rPr>
           <w:color w:val="0070C0"/>
         </w:rPr>
+      </w:pPr>
+      <w:r>
+        <w:rPr>
+          <w:color w:val="0070C0"/>
+        </w:rPr>
         <w:t xml:space="preserve">Please refer to the jupyter notebook on CLT Demonstration </w:t>
       </w:r>
       <w:r>
@@ -655,6 +658,1362 @@
           <w:color w:val="0070C0"/>
         </w:rPr>
         <w:t>to get a more detailed idea of how it works.</w:t>
+      </w:r>
+    </w:p>
+    <w:p>
+      <w:pPr>
+        <w:pStyle w:val="Heading2"/>
+        <w:rPr>
+          <w:color w:val="000000" w:themeColor="text1"/>
+          <w:u w:val="single"/>
+        </w:rPr>
+      </w:pPr>
+      <w:r>
+        <w:rPr>
+          <w:color w:val="000000" w:themeColor="text1"/>
+          <w:u w:val="single"/>
+        </w:rPr>
+        <w:t>PRACTICE QUESTIONS</w:t>
+      </w:r>
+      <w:r>
+        <w:rPr>
+          <w:color w:val="000000" w:themeColor="text1"/>
+          <w:u w:val="single"/>
+        </w:rPr>
+        <w:t>:</w:t>
+      </w:r>
+    </w:p>
+    <w:p>
+      <w:pPr>
+        <w:jc w:val="both"/>
+      </w:pPr>
+      <w:r>
+        <w:rPr>
+          <w:rStyle w:val="Heading3Char"/>
+          <w:color w:val="000000" w:themeColor="text1"/>
+          <w:u w:val="single"/>
+        </w:rPr>
+        <w:t>Comprehension 1:</w:t>
+      </w:r>
+      <w:r>
+        <w:t xml:space="preserve"> </w:t>
+      </w:r>
+      <w:r>
+        <w:t>Let’s say that you work for a news agency, which is conducting an exit poll for the MCD (Municipal Corporation of Delhi) elections. You have been tasked with predicting the winner for ward 75N (Ashok Vihar). You ask 100 randomly selected voters from this ward to name the party they had voted for.</w:t>
+      </w:r>
+    </w:p>
+    <w:p>
+      <w:pPr>
+        <w:jc w:val="both"/>
+      </w:pPr>
+      <w:r>
+        <w:t>The data thus collected is as given in the following table.</w:t>
+      </w:r>
+    </w:p>
+    <w:tbl>
+      <w:tblPr>
+        <w:tblStyle w:val="GridTable4-Accent4"/>
+        <w:tblW w:w="3667" w:type="dxa"/>
+        <w:jc w:val="center"/>
+        <w:tblLook w:val="04A0" w:firstRow="1" w:lastRow="0" w:firstColumn="1" w:lastColumn="0" w:noHBand="0" w:noVBand="1"/>
+      </w:tblPr>
+      <w:tblGrid>
+        <w:gridCol w:w="1664"/>
+        <w:gridCol w:w="2003"/>
+      </w:tblGrid>
+      <w:tr>
+        <w:trPr>
+          <w:cnfStyle w:val="100000000000" w:firstRow="1" w:lastRow="0" w:firstColumn="0" w:lastColumn="0" w:oddVBand="0" w:evenVBand="0" w:oddHBand="0" w:evenHBand="0" w:firstRowFirstColumn="0" w:firstRowLastColumn="0" w:lastRowFirstColumn="0" w:lastRowLastColumn="0"/>
+          <w:trHeight w:val="290"/>
+          <w:jc w:val="center"/>
+        </w:trPr>
+        <w:tc>
+          <w:tcPr>
+            <w:cnfStyle w:val="001000000000" w:firstRow="0" w:lastRow="0" w:firstColumn="1" w:lastColumn="0" w:oddVBand="0" w:evenVBand="0" w:oddHBand="0" w:evenHBand="0" w:firstRowFirstColumn="0" w:firstRowLastColumn="0" w:lastRowFirstColumn="0" w:lastRowLastColumn="0"/>
+            <w:tcW w:w="1664" w:type="dxa"/>
+          </w:tcPr>
+          <w:p>
+            <w:pPr>
+              <w:jc w:val="center"/>
+            </w:pPr>
+            <w:r>
+              <w:t>Party</w:t>
+            </w:r>
+          </w:p>
+        </w:tc>
+        <w:tc>
+          <w:tcPr>
+            <w:tcW w:w="2003" w:type="dxa"/>
+          </w:tcPr>
+          <w:p>
+            <w:pPr>
+              <w:jc w:val="center"/>
+              <w:cnfStyle w:val="100000000000" w:firstRow="1" w:lastRow="0" w:firstColumn="0" w:lastColumn="0" w:oddVBand="0" w:evenVBand="0" w:oddHBand="0" w:evenHBand="0" w:firstRowFirstColumn="0" w:firstRowLastColumn="0" w:lastRowFirstColumn="0" w:lastRowLastColumn="0"/>
+            </w:pPr>
+            <w:r>
+              <w:t>No. of Votes</w:t>
+            </w:r>
+          </w:p>
+        </w:tc>
+      </w:tr>
+      <w:tr>
+        <w:trPr>
+          <w:cnfStyle w:val="000000100000" w:firstRow="0" w:lastRow="0" w:firstColumn="0" w:lastColumn="0" w:oddVBand="0" w:evenVBand="0" w:oddHBand="1" w:evenHBand="0" w:firstRowFirstColumn="0" w:firstRowLastColumn="0" w:lastRowFirstColumn="0" w:lastRowLastColumn="0"/>
+          <w:trHeight w:val="290"/>
+          <w:jc w:val="center"/>
+        </w:trPr>
+        <w:tc>
+          <w:tcPr>
+            <w:cnfStyle w:val="001000000000" w:firstRow="0" w:lastRow="0" w:firstColumn="1" w:lastColumn="0" w:oddVBand="0" w:evenVBand="0" w:oddHBand="0" w:evenHBand="0" w:firstRowFirstColumn="0" w:firstRowLastColumn="0" w:lastRowFirstColumn="0" w:lastRowLastColumn="0"/>
+            <w:tcW w:w="1664" w:type="dxa"/>
+          </w:tcPr>
+          <w:p>
+            <w:pPr>
+              <w:jc w:val="center"/>
+            </w:pPr>
+            <w:r>
+              <w:t>BJP</w:t>
+            </w:r>
+          </w:p>
+        </w:tc>
+        <w:tc>
+          <w:tcPr>
+            <w:tcW w:w="2003" w:type="dxa"/>
+          </w:tcPr>
+          <w:p>
+            <w:pPr>
+              <w:jc w:val="center"/>
+              <w:cnfStyle w:val="000000100000" w:firstRow="0" w:lastRow="0" w:firstColumn="0" w:lastColumn="0" w:oddVBand="0" w:evenVBand="0" w:oddHBand="1" w:evenHBand="0" w:firstRowFirstColumn="0" w:firstRowLastColumn="0" w:lastRowFirstColumn="0" w:lastRowLastColumn="0"/>
+            </w:pPr>
+            <w:r>
+              <w:t>58</w:t>
+            </w:r>
+          </w:p>
+        </w:tc>
+      </w:tr>
+      <w:tr>
+        <w:trPr>
+          <w:trHeight w:val="302"/>
+          <w:jc w:val="center"/>
+        </w:trPr>
+        <w:tc>
+          <w:tcPr>
+            <w:cnfStyle w:val="001000000000" w:firstRow="0" w:lastRow="0" w:firstColumn="1" w:lastColumn="0" w:oddVBand="0" w:evenVBand="0" w:oddHBand="0" w:evenHBand="0" w:firstRowFirstColumn="0" w:firstRowLastColumn="0" w:lastRowFirstColumn="0" w:lastRowLastColumn="0"/>
+            <w:tcW w:w="1664" w:type="dxa"/>
+          </w:tcPr>
+          <w:p>
+            <w:pPr>
+              <w:jc w:val="center"/>
+            </w:pPr>
+            <w:r>
+              <w:t>INC</w:t>
+            </w:r>
+          </w:p>
+        </w:tc>
+        <w:tc>
+          <w:tcPr>
+            <w:tcW w:w="2003" w:type="dxa"/>
+          </w:tcPr>
+          <w:p>
+            <w:pPr>
+              <w:jc w:val="center"/>
+              <w:cnfStyle w:val="000000000000" w:firstRow="0" w:lastRow="0" w:firstColumn="0" w:lastColumn="0" w:oddVBand="0" w:evenVBand="0" w:oddHBand="0" w:evenHBand="0" w:firstRowFirstColumn="0" w:firstRowLastColumn="0" w:lastRowFirstColumn="0" w:lastRowLastColumn="0"/>
+            </w:pPr>
+            <w:r>
+              <w:t>42</w:t>
+            </w:r>
+          </w:p>
+        </w:tc>
+      </w:tr>
+    </w:tbl>
+    <w:p>
+      <w:pPr>
+        <w:jc w:val="both"/>
+      </w:pPr>
+      <w:r>
+        <w:t>From this sample, you have to estimate the percentage of voters that may have voted for BJP.</w:t>
+      </w:r>
+    </w:p>
+    <w:p>
+      <w:pPr>
+        <w:jc w:val="both"/>
+      </w:pPr>
+      <w:r>
+        <w:t>D</w:t>
+      </w:r>
+      <w:r>
+        <w:t>efine X as the proportion of people that voted for BJP. Then, the frequency distribution for X would be as follows:</w:t>
+      </w:r>
+    </w:p>
+    <w:tbl>
+      <w:tblPr>
+        <w:tblStyle w:val="GridTable4-Accent4"/>
+        <w:tblW w:w="3667" w:type="dxa"/>
+        <w:jc w:val="center"/>
+        <w:tblLook w:val="04A0" w:firstRow="1" w:lastRow="0" w:firstColumn="1" w:lastColumn="0" w:noHBand="0" w:noVBand="1"/>
+      </w:tblPr>
+      <w:tblGrid>
+        <w:gridCol w:w="1664"/>
+        <w:gridCol w:w="2003"/>
+      </w:tblGrid>
+      <w:tr>
+        <w:trPr>
+          <w:cnfStyle w:val="100000000000" w:firstRow="1" w:lastRow="0" w:firstColumn="0" w:lastColumn="0" w:oddVBand="0" w:evenVBand="0" w:oddHBand="0" w:evenHBand="0" w:firstRowFirstColumn="0" w:firstRowLastColumn="0" w:lastRowFirstColumn="0" w:lastRowLastColumn="0"/>
+          <w:trHeight w:val="290"/>
+          <w:jc w:val="center"/>
+        </w:trPr>
+        <w:tc>
+          <w:tcPr>
+            <w:cnfStyle w:val="001000000000" w:firstRow="0" w:lastRow="0" w:firstColumn="1" w:lastColumn="0" w:oddVBand="0" w:evenVBand="0" w:oddHBand="0" w:evenHBand="0" w:firstRowFirstColumn="0" w:firstRowLastColumn="0" w:lastRowFirstColumn="0" w:lastRowLastColumn="0"/>
+            <w:tcW w:w="1664" w:type="dxa"/>
+          </w:tcPr>
+          <w:p>
+            <w:pPr>
+              <w:jc w:val="center"/>
+            </w:pPr>
+            <w:r>
+              <w:t>X</w:t>
+            </w:r>
+          </w:p>
+        </w:tc>
+        <w:tc>
+          <w:tcPr>
+            <w:tcW w:w="2003" w:type="dxa"/>
+          </w:tcPr>
+          <w:p>
+            <w:pPr>
+              <w:jc w:val="center"/>
+              <w:cnfStyle w:val="100000000000" w:firstRow="1" w:lastRow="0" w:firstColumn="0" w:lastColumn="0" w:oddVBand="0" w:evenVBand="0" w:oddHBand="0" w:evenHBand="0" w:firstRowFirstColumn="0" w:firstRowLastColumn="0" w:lastRowFirstColumn="0" w:lastRowLastColumn="0"/>
+            </w:pPr>
+            <w:r>
+              <w:t>Frequency</w:t>
+            </w:r>
+          </w:p>
+        </w:tc>
+      </w:tr>
+      <w:tr>
+        <w:trPr>
+          <w:cnfStyle w:val="000000100000" w:firstRow="0" w:lastRow="0" w:firstColumn="0" w:lastColumn="0" w:oddVBand="0" w:evenVBand="0" w:oddHBand="1" w:evenHBand="0" w:firstRowFirstColumn="0" w:firstRowLastColumn="0" w:lastRowFirstColumn="0" w:lastRowLastColumn="0"/>
+          <w:trHeight w:val="290"/>
+          <w:jc w:val="center"/>
+        </w:trPr>
+        <w:tc>
+          <w:tcPr>
+            <w:cnfStyle w:val="001000000000" w:firstRow="0" w:lastRow="0" w:firstColumn="1" w:lastColumn="0" w:oddVBand="0" w:evenVBand="0" w:oddHBand="0" w:evenHBand="0" w:firstRowFirstColumn="0" w:firstRowLastColumn="0" w:lastRowFirstColumn="0" w:lastRowLastColumn="0"/>
+            <w:tcW w:w="1664" w:type="dxa"/>
+          </w:tcPr>
+          <w:p>
+            <w:pPr>
+              <w:jc w:val="center"/>
+            </w:pPr>
+            <w:r>
+              <w:t>1</w:t>
+            </w:r>
+          </w:p>
+        </w:tc>
+        <w:tc>
+          <w:tcPr>
+            <w:tcW w:w="2003" w:type="dxa"/>
+          </w:tcPr>
+          <w:p>
+            <w:pPr>
+              <w:jc w:val="center"/>
+              <w:cnfStyle w:val="000000100000" w:firstRow="0" w:lastRow="0" w:firstColumn="0" w:lastColumn="0" w:oddVBand="0" w:evenVBand="0" w:oddHBand="1" w:evenHBand="0" w:firstRowFirstColumn="0" w:firstRowLastColumn="0" w:lastRowFirstColumn="0" w:lastRowLastColumn="0"/>
+            </w:pPr>
+            <w:r>
+              <w:t>58</w:t>
+            </w:r>
+          </w:p>
+        </w:tc>
+      </w:tr>
+      <w:tr>
+        <w:trPr>
+          <w:trHeight w:val="302"/>
+          <w:jc w:val="center"/>
+        </w:trPr>
+        <w:tc>
+          <w:tcPr>
+            <w:cnfStyle w:val="001000000000" w:firstRow="0" w:lastRow="0" w:firstColumn="1" w:lastColumn="0" w:oddVBand="0" w:evenVBand="0" w:oddHBand="0" w:evenHBand="0" w:firstRowFirstColumn="0" w:firstRowLastColumn="0" w:lastRowFirstColumn="0" w:lastRowLastColumn="0"/>
+            <w:tcW w:w="1664" w:type="dxa"/>
+          </w:tcPr>
+          <w:p>
+            <w:pPr>
+              <w:jc w:val="center"/>
+            </w:pPr>
+            <w:r>
+              <w:t>0</w:t>
+            </w:r>
+          </w:p>
+        </w:tc>
+        <w:tc>
+          <w:tcPr>
+            <w:tcW w:w="2003" w:type="dxa"/>
+          </w:tcPr>
+          <w:p>
+            <w:pPr>
+              <w:jc w:val="center"/>
+              <w:cnfStyle w:val="000000000000" w:firstRow="0" w:lastRow="0" w:firstColumn="0" w:lastColumn="0" w:oddVBand="0" w:evenVBand="0" w:oddHBand="0" w:evenHBand="0" w:firstRowFirstColumn="0" w:firstRowLastColumn="0" w:lastRowFirstColumn="0" w:lastRowLastColumn="0"/>
+            </w:pPr>
+            <w:r>
+              <w:t>42</w:t>
+            </w:r>
+          </w:p>
+        </w:tc>
+      </w:tr>
+    </w:tbl>
+    <w:p>
+      <w:pPr>
+        <w:jc w:val="both"/>
+      </w:pPr>
+    </w:p>
+    <w:p>
+      <w:pPr>
+        <w:jc w:val="both"/>
+      </w:pPr>
+      <w:r>
+        <w:t>Mean for this data: (1*58+0*48)/100 = 0.58 or 58%</w:t>
+      </w:r>
+    </w:p>
+    <w:p>
+      <w:pPr>
+        <w:jc w:val="both"/>
+      </w:pPr>
+      <w:r>
+        <w:t>Variance</w:t>
+      </w:r>
+      <w:r>
+        <w:t xml:space="preserve"> = </w:t>
+      </w:r>
+      <w:r>
+        <w:t>58*</w:t>
+      </w:r>
+      <w:r>
+        <w:t>(1-0.58)</w:t>
+      </w:r>
+      <w:r>
+        <w:rPr>
+          <w:vertAlign w:val="superscript"/>
+        </w:rPr>
+        <w:t>2</w:t>
+      </w:r>
+      <w:r>
+        <w:rPr>
+          <w:vertAlign w:val="superscript"/>
+        </w:rPr>
+        <w:t xml:space="preserve"> </w:t>
+      </w:r>
+      <w:r>
+        <w:t>+</w:t>
+      </w:r>
+      <w:r>
+        <w:t>42*</w:t>
+      </w:r>
+      <w:r>
+        <w:t>(0-0.58)</w:t>
+      </w:r>
+      <w:r>
+        <w:rPr>
+          <w:vertAlign w:val="superscript"/>
+        </w:rPr>
+        <w:t>2</w:t>
+      </w:r>
+      <w:r>
+        <w:t>/</w:t>
+      </w:r>
+      <w:r>
+        <w:t>(100-1) = 0.246</w:t>
+      </w:r>
+    </w:p>
+    <w:p>
+      <w:pPr>
+        <w:jc w:val="both"/>
+      </w:pPr>
+      <w:r>
+        <w:t>SD = 0.496</w:t>
+      </w:r>
+    </w:p>
+    <w:p>
+      <w:pPr>
+        <w:pStyle w:val="Heading2"/>
+        <w:rPr>
+          <w:color w:val="000000" w:themeColor="text1"/>
+          <w:u w:val="single"/>
+        </w:rPr>
+      </w:pPr>
+      <w:r>
+        <w:rPr>
+          <w:color w:val="000000" w:themeColor="text1"/>
+          <w:u w:val="single"/>
+        </w:rPr>
+        <w:t>ESTIMATING MEAN USING CLT</w:t>
+      </w:r>
+      <w:r>
+        <w:rPr>
+          <w:color w:val="000000" w:themeColor="text1"/>
+          <w:u w:val="single"/>
+        </w:rPr>
+        <w:t>:</w:t>
+      </w:r>
+    </w:p>
+    <w:p>
+      <w:r>
+        <w:t>Population mean = Sample mean +/- margin</w:t>
+      </w:r>
+    </w:p>
+    <w:p>
+      <w:r>
+        <w:t>We can find this margin using CLT.</w:t>
+      </w:r>
+    </w:p>
+    <w:p>
+      <w:pPr>
+        <w:jc w:val="both"/>
+      </w:pPr>
+      <w:r>
+        <w:t>let’s say that you have a sample with sample size n, mean </w:t>
+      </w:r>
+      <w:r>
+        <w:drawing>
+          <wp:inline distT="0" distB="0" distL="0" distR="0" wp14:anchorId="5DC869F3" wp14:editId="5F7BC05D">
+            <wp:extent cx="151130" cy="142875"/>
+            <wp:effectExtent l="0" t="0" r="1270" b="9525"/>
+            <wp:docPr id="1686192695" name="Picture 4" descr="\bar{X}"/>
+            <wp:cNvGraphicFramePr>
+              <a:graphicFrameLocks xmlns:a="http://schemas.openxmlformats.org/drawingml/2006/main" noChangeAspect="1"/>
+            </wp:cNvGraphicFramePr>
+            <a:graphic xmlns:a="http://schemas.openxmlformats.org/drawingml/2006/main">
+              <a:graphicData uri="http://schemas.openxmlformats.org/drawingml/2006/picture">
+                <pic:pic xmlns:pic="http://schemas.openxmlformats.org/drawingml/2006/picture">
+                  <pic:nvPicPr>
+                    <pic:cNvPr id="0" name="Picture 11" descr="\bar{X}"/>
+                    <pic:cNvPicPr>
+                      <a:picLocks noChangeAspect="1" noChangeArrowheads="1"/>
+                    </pic:cNvPicPr>
+                  </pic:nvPicPr>
+                  <pic:blipFill>
+                    <a:blip r:embed="rId8">
+                      <a:extLst>
+                        <a:ext uri="{28A0092B-C50C-407E-A947-70E740481C1C}">
+                          <a14:useLocalDpi xmlns:a14="http://schemas.microsoft.com/office/drawing/2010/main" val="0"/>
+                        </a:ext>
+                      </a:extLst>
+                    </a:blip>
+                    <a:srcRect/>
+                    <a:stretch>
+                      <a:fillRect/>
+                    </a:stretch>
+                  </pic:blipFill>
+                  <pic:spPr bwMode="auto">
+                    <a:xfrm>
+                      <a:off x="0" y="0"/>
+                      <a:ext cx="151130" cy="142875"/>
+                    </a:xfrm>
+                    <a:prstGeom prst="rect">
+                      <a:avLst/>
+                    </a:prstGeom>
+                    <a:noFill/>
+                    <a:ln>
+                      <a:noFill/>
+                    </a:ln>
+                  </pic:spPr>
+                </pic:pic>
+              </a:graphicData>
+            </a:graphic>
+          </wp:inline>
+        </w:drawing>
+      </w:r>
+      <w:r>
+        <w:t> and standard deviation S. Now, the </w:t>
+      </w:r>
+      <w:r>
+        <w:rPr>
+          <w:b/>
+          <w:bCs/>
+        </w:rPr>
+        <w:t>y% confidence interval </w:t>
+      </w:r>
+      <w:r>
+        <w:t>(i.e., the confidence interval corresponding to a y% confidence level) for </w:t>
+      </w:r>
+      <w:r>
+        <w:drawing>
+          <wp:inline distT="0" distB="0" distL="0" distR="0" wp14:anchorId="6C957088" wp14:editId="1EDF2181">
+            <wp:extent cx="103505" cy="111125"/>
+            <wp:effectExtent l="0" t="0" r="0" b="3175"/>
+            <wp:docPr id="839911528" name="Picture 3" descr="\mu"/>
+            <wp:cNvGraphicFramePr>
+              <a:graphicFrameLocks xmlns:a="http://schemas.openxmlformats.org/drawingml/2006/main" noChangeAspect="1"/>
+            </wp:cNvGraphicFramePr>
+            <a:graphic xmlns:a="http://schemas.openxmlformats.org/drawingml/2006/main">
+              <a:graphicData uri="http://schemas.openxmlformats.org/drawingml/2006/picture">
+                <pic:pic xmlns:pic="http://schemas.openxmlformats.org/drawingml/2006/picture">
+                  <pic:nvPicPr>
+                    <pic:cNvPr id="0" name="Picture 12" descr="\mu"/>
+                    <pic:cNvPicPr>
+                      <a:picLocks noChangeAspect="1" noChangeArrowheads="1"/>
+                    </pic:cNvPicPr>
+                  </pic:nvPicPr>
+                  <pic:blipFill>
+                    <a:blip r:embed="rId9">
+                      <a:extLst>
+                        <a:ext uri="{28A0092B-C50C-407E-A947-70E740481C1C}">
+                          <a14:useLocalDpi xmlns:a14="http://schemas.microsoft.com/office/drawing/2010/main" val="0"/>
+                        </a:ext>
+                      </a:extLst>
+                    </a:blip>
+                    <a:srcRect/>
+                    <a:stretch>
+                      <a:fillRect/>
+                    </a:stretch>
+                  </pic:blipFill>
+                  <pic:spPr bwMode="auto">
+                    <a:xfrm>
+                      <a:off x="0" y="0"/>
+                      <a:ext cx="103505" cy="111125"/>
+                    </a:xfrm>
+                    <a:prstGeom prst="rect">
+                      <a:avLst/>
+                    </a:prstGeom>
+                    <a:noFill/>
+                    <a:ln>
+                      <a:noFill/>
+                    </a:ln>
+                  </pic:spPr>
+                </pic:pic>
+              </a:graphicData>
+            </a:graphic>
+          </wp:inline>
+        </w:drawing>
+      </w:r>
+      <w:r>
+        <w:t> would be given by the range:</w:t>
+      </w:r>
+      <w:r>
+        <w:t xml:space="preserve"> </w:t>
+      </w:r>
+      <w:r>
+        <w:t>Confidence interval = </w:t>
+      </w:r>
+      <w:r>
+        <w:drawing>
+          <wp:inline distT="0" distB="0" distL="0" distR="0" wp14:anchorId="3D1B8F53" wp14:editId="7EBA9BF7">
+            <wp:extent cx="1868700" cy="458029"/>
+            <wp:effectExtent l="19050" t="19050" r="17780" b="18415"/>
+            <wp:docPr id="1092701887" name="Picture 6" descr="(\bar{X}-\frac{Z^{*}S}{\sqrt{n}}, \bar{X}+\frac{Z^{*}S}{\sqrt{n}})"/>
+            <wp:cNvGraphicFramePr>
+              <a:graphicFrameLocks xmlns:a="http://schemas.openxmlformats.org/drawingml/2006/main" noChangeAspect="1"/>
+            </wp:cNvGraphicFramePr>
+            <a:graphic xmlns:a="http://schemas.openxmlformats.org/drawingml/2006/main">
+              <a:graphicData uri="http://schemas.openxmlformats.org/drawingml/2006/picture">
+                <pic:pic xmlns:pic="http://schemas.openxmlformats.org/drawingml/2006/picture">
+                  <pic:nvPicPr>
+                    <pic:cNvPr id="0" name="Picture 20" descr="(\bar{X}-\frac{Z^{*}S}{\sqrt{n}}, \bar{X}+\frac{Z^{*}S}{\sqrt{n}})"/>
+                    <pic:cNvPicPr>
+                      <a:picLocks noChangeAspect="1" noChangeArrowheads="1"/>
+                    </pic:cNvPicPr>
+                  </pic:nvPicPr>
+                  <pic:blipFill>
+                    <a:blip r:embed="rId10">
+                      <a:extLst>
+                        <a:ext uri="{28A0092B-C50C-407E-A947-70E740481C1C}">
+                          <a14:useLocalDpi xmlns:a14="http://schemas.microsoft.com/office/drawing/2010/main" val="0"/>
+                        </a:ext>
+                      </a:extLst>
+                    </a:blip>
+                    <a:srcRect/>
+                    <a:stretch>
+                      <a:fillRect/>
+                    </a:stretch>
+                  </pic:blipFill>
+                  <pic:spPr bwMode="auto">
+                    <a:xfrm>
+                      <a:off x="0" y="0"/>
+                      <a:ext cx="1875622" cy="459726"/>
+                    </a:xfrm>
+                    <a:prstGeom prst="rect">
+                      <a:avLst/>
+                    </a:prstGeom>
+                    <a:noFill/>
+                    <a:ln>
+                      <a:solidFill>
+                        <a:schemeClr val="tx1"/>
+                      </a:solidFill>
+                    </a:ln>
+                  </pic:spPr>
+                </pic:pic>
+              </a:graphicData>
+            </a:graphic>
+          </wp:inline>
+        </w:drawing>
+      </w:r>
+    </w:p>
+    <w:p>
+      <w:pPr>
+        <w:jc w:val="both"/>
+      </w:pPr>
+      <w:r>
+        <w:rPr>
+          <w:b/>
+          <w:bCs/>
+        </w:rPr>
+        <w:lastRenderedPageBreak/>
+        <w:t>Z* is the Z-score associated with a y% confidence level</w:t>
+      </w:r>
+      <w:r>
+        <w:t>. In other words, the population mean and the sample mean differ by a </w:t>
+      </w:r>
+      <w:r>
+        <w:rPr>
+          <w:b/>
+          <w:bCs/>
+        </w:rPr>
+        <w:t>margin of error</w:t>
+      </w:r>
+      <w:r>
+        <w:t> given by </w:t>
+      </w:r>
+      <w:r>
+        <w:drawing>
+          <wp:inline distT="0" distB="0" distL="0" distR="0" wp14:anchorId="56D85112" wp14:editId="2C487B69">
+            <wp:extent cx="318135" cy="397510"/>
+            <wp:effectExtent l="0" t="0" r="5715" b="2540"/>
+            <wp:docPr id="1566561506" name="Picture 8" descr="\frac{Z^{*}S}{\sqrt{n}}"/>
+            <wp:cNvGraphicFramePr>
+              <a:graphicFrameLocks xmlns:a="http://schemas.openxmlformats.org/drawingml/2006/main" noChangeAspect="1"/>
+            </wp:cNvGraphicFramePr>
+            <a:graphic xmlns:a="http://schemas.openxmlformats.org/drawingml/2006/main">
+              <a:graphicData uri="http://schemas.openxmlformats.org/drawingml/2006/picture">
+                <pic:pic xmlns:pic="http://schemas.openxmlformats.org/drawingml/2006/picture">
+                  <pic:nvPicPr>
+                    <pic:cNvPr id="0" name="Picture 33" descr="\frac{Z^{*}S}{\sqrt{n}}"/>
+                    <pic:cNvPicPr>
+                      <a:picLocks noChangeAspect="1" noChangeArrowheads="1"/>
+                    </pic:cNvPicPr>
+                  </pic:nvPicPr>
+                  <pic:blipFill>
+                    <a:blip r:embed="rId11">
+                      <a:extLst>
+                        <a:ext uri="{28A0092B-C50C-407E-A947-70E740481C1C}">
+                          <a14:useLocalDpi xmlns:a14="http://schemas.microsoft.com/office/drawing/2010/main" val="0"/>
+                        </a:ext>
+                      </a:extLst>
+                    </a:blip>
+                    <a:srcRect/>
+                    <a:stretch>
+                      <a:fillRect/>
+                    </a:stretch>
+                  </pic:blipFill>
+                  <pic:spPr bwMode="auto">
+                    <a:xfrm>
+                      <a:off x="0" y="0"/>
+                      <a:ext cx="318135" cy="397510"/>
+                    </a:xfrm>
+                    <a:prstGeom prst="rect">
+                      <a:avLst/>
+                    </a:prstGeom>
+                    <a:noFill/>
+                    <a:ln>
+                      <a:noFill/>
+                    </a:ln>
+                  </pic:spPr>
+                </pic:pic>
+              </a:graphicData>
+            </a:graphic>
+          </wp:inline>
+        </w:drawing>
+      </w:r>
+      <w:r>
+        <w:t>.</w:t>
+      </w:r>
+      <w:r>
+        <w:t xml:space="preserve"> </w:t>
+      </w:r>
+      <w:r>
+        <w:t>Some commonly used Z* values are given below:</w:t>
+      </w:r>
+    </w:p>
+    <w:tbl>
+      <w:tblPr>
+        <w:tblStyle w:val="GridTable4-Accent4"/>
+        <w:tblW w:w="10075" w:type="dxa"/>
+        <w:jc w:val="center"/>
+        <w:tblLook w:val="04A0" w:firstRow="1" w:lastRow="0" w:firstColumn="1" w:lastColumn="0" w:noHBand="0" w:noVBand="1"/>
+      </w:tblPr>
+      <w:tblGrid>
+        <w:gridCol w:w="1345"/>
+        <w:gridCol w:w="1055"/>
+        <w:gridCol w:w="1302"/>
+        <w:gridCol w:w="1063"/>
+        <w:gridCol w:w="3060"/>
+        <w:gridCol w:w="2250"/>
+      </w:tblGrid>
+      <w:tr>
+        <w:trPr>
+          <w:cnfStyle w:val="100000000000" w:firstRow="1" w:lastRow="0" w:firstColumn="0" w:lastColumn="0" w:oddVBand="0" w:evenVBand="0" w:oddHBand="0" w:evenHBand="0" w:firstRowFirstColumn="0" w:firstRowLastColumn="0" w:lastRowFirstColumn="0" w:lastRowLastColumn="0"/>
+          <w:trHeight w:val="300"/>
+          <w:jc w:val="center"/>
+        </w:trPr>
+        <w:tc>
+          <w:tcPr>
+            <w:cnfStyle w:val="001000000000" w:firstRow="0" w:lastRow="0" w:firstColumn="1" w:lastColumn="0" w:oddVBand="0" w:evenVBand="0" w:oddHBand="0" w:evenHBand="0" w:firstRowFirstColumn="0" w:firstRowLastColumn="0" w:lastRowFirstColumn="0" w:lastRowLastColumn="0"/>
+            <w:tcW w:w="1345" w:type="dxa"/>
+            <w:noWrap/>
+            <w:hideMark/>
+          </w:tcPr>
+          <w:p>
+            <w:pPr>
+              <w:jc w:val="center"/>
+              <w:rPr>
+                <w:sz w:val="20"/>
+                <w:szCs w:val="20"/>
+              </w:rPr>
+            </w:pPr>
+            <w:r>
+              <w:rPr>
+                <w:sz w:val="20"/>
+                <w:szCs w:val="20"/>
+              </w:rPr>
+              <w:t>Confidence Level</w:t>
+            </w:r>
+          </w:p>
+        </w:tc>
+        <w:tc>
+          <w:tcPr>
+            <w:tcW w:w="1055" w:type="dxa"/>
+            <w:noWrap/>
+            <w:hideMark/>
+          </w:tcPr>
+          <w:p>
+            <w:pPr>
+              <w:jc w:val="center"/>
+              <w:cnfStyle w:val="100000000000" w:firstRow="1" w:lastRow="0" w:firstColumn="0" w:lastColumn="0" w:oddVBand="0" w:evenVBand="0" w:oddHBand="0" w:evenHBand="0" w:firstRowFirstColumn="0" w:firstRowLastColumn="0" w:lastRowFirstColumn="0" w:lastRowLastColumn="0"/>
+              <w:rPr>
+                <w:sz w:val="20"/>
+                <w:szCs w:val="20"/>
+              </w:rPr>
+            </w:pPr>
+            <w:r>
+              <w:rPr>
+                <w:sz w:val="20"/>
+                <w:szCs w:val="20"/>
+              </w:rPr>
+              <w:t>Z (+/-)</w:t>
+            </w:r>
+          </w:p>
+        </w:tc>
+        <w:tc>
+          <w:tcPr>
+            <w:tcW w:w="1302" w:type="dxa"/>
+            <w:noWrap/>
+            <w:hideMark/>
+          </w:tcPr>
+          <w:p>
+            <w:pPr>
+              <w:jc w:val="center"/>
+              <w:cnfStyle w:val="100000000000" w:firstRow="1" w:lastRow="0" w:firstColumn="0" w:lastColumn="0" w:oddVBand="0" w:evenVBand="0" w:oddHBand="0" w:evenHBand="0" w:firstRowFirstColumn="0" w:firstRowLastColumn="0" w:lastRowFirstColumn="0" w:lastRowLastColumn="0"/>
+              <w:rPr>
+                <w:sz w:val="20"/>
+                <w:szCs w:val="20"/>
+              </w:rPr>
+            </w:pPr>
+            <w:r>
+              <w:rPr>
+                <w:sz w:val="20"/>
+                <w:szCs w:val="20"/>
+              </w:rPr>
+              <w:t>Risk of error</w:t>
+            </w:r>
+          </w:p>
+        </w:tc>
+        <w:tc>
+          <w:tcPr>
+            <w:tcW w:w="1063" w:type="dxa"/>
+          </w:tcPr>
+          <w:p>
+            <w:pPr>
+              <w:spacing w:after="100" w:line="276" w:lineRule="auto"/>
+              <w:jc w:val="center"/>
+              <w:cnfStyle w:val="100000000000" w:firstRow="1" w:lastRow="0" w:firstColumn="0" w:lastColumn="0" w:oddVBand="0" w:evenVBand="0" w:oddHBand="0" w:evenHBand="0" w:firstRowFirstColumn="0" w:firstRowLastColumn="0" w:lastRowFirstColumn="0" w:lastRowLastColumn="0"/>
+              <w:rPr>
+                <w:sz w:val="20"/>
+                <w:szCs w:val="20"/>
+              </w:rPr>
+            </w:pPr>
+            <w:r>
+              <w:rPr>
+                <w:b w:val="0"/>
+                <w:bCs w:val="0"/>
+                <w:color w:val="000000" w:themeColor="text1"/>
+                <w:sz w:val="20"/>
+                <w:szCs w:val="20"/>
+              </w:rPr>
+              <w:t xml:space="preserve">Interval </w:t>
+            </w:r>
+            <w:r>
+              <w:rPr>
+                <w:b w:val="0"/>
+                <w:bCs w:val="0"/>
+                <w:color w:val="000000" w:themeColor="text1"/>
+                <w:sz w:val="20"/>
+                <w:szCs w:val="20"/>
+              </w:rPr>
+              <w:t>Width</w:t>
+            </w:r>
+          </w:p>
+        </w:tc>
+        <w:tc>
+          <w:tcPr>
+            <w:tcW w:w="3060" w:type="dxa"/>
+          </w:tcPr>
+          <w:p>
+            <w:pPr>
+              <w:jc w:val="center"/>
+              <w:cnfStyle w:val="100000000000" w:firstRow="1" w:lastRow="0" w:firstColumn="0" w:lastColumn="0" w:oddVBand="0" w:evenVBand="0" w:oddHBand="0" w:evenHBand="0" w:firstRowFirstColumn="0" w:firstRowLastColumn="0" w:lastRowFirstColumn="0" w:lastRowLastColumn="0"/>
+              <w:rPr>
+                <w:b w:val="0"/>
+                <w:bCs w:val="0"/>
+                <w:sz w:val="20"/>
+                <w:szCs w:val="20"/>
+              </w:rPr>
+            </w:pPr>
+            <w:r>
+              <w:rPr>
+                <w:b w:val="0"/>
+                <w:bCs w:val="0"/>
+                <w:color w:val="000000" w:themeColor="text1"/>
+                <w:sz w:val="20"/>
+                <w:szCs w:val="20"/>
+              </w:rPr>
+              <w:t xml:space="preserve">Common </w:t>
+            </w:r>
+            <w:r>
+              <w:rPr>
+                <w:b w:val="0"/>
+                <w:bCs w:val="0"/>
+                <w:color w:val="000000" w:themeColor="text1"/>
+                <w:sz w:val="20"/>
+                <w:szCs w:val="20"/>
+              </w:rPr>
+              <w:t>Usage</w:t>
+            </w:r>
+          </w:p>
+        </w:tc>
+        <w:tc>
+          <w:tcPr>
+            <w:tcW w:w="2250" w:type="dxa"/>
+          </w:tcPr>
+          <w:p>
+            <w:pPr>
+              <w:jc w:val="center"/>
+              <w:cnfStyle w:val="100000000000" w:firstRow="1" w:lastRow="0" w:firstColumn="0" w:lastColumn="0" w:oddVBand="0" w:evenVBand="0" w:oddHBand="0" w:evenHBand="0" w:firstRowFirstColumn="0" w:firstRowLastColumn="0" w:lastRowFirstColumn="0" w:lastRowLastColumn="0"/>
+              <w:rPr>
+                <w:b w:val="0"/>
+                <w:bCs w:val="0"/>
+                <w:sz w:val="20"/>
+                <w:szCs w:val="20"/>
+              </w:rPr>
+            </w:pPr>
+          </w:p>
+        </w:tc>
+      </w:tr>
+      <w:tr>
+        <w:trPr>
+          <w:cnfStyle w:val="000000100000" w:firstRow="0" w:lastRow="0" w:firstColumn="0" w:lastColumn="0" w:oddVBand="0" w:evenVBand="0" w:oddHBand="1" w:evenHBand="0" w:firstRowFirstColumn="0" w:firstRowLastColumn="0" w:lastRowFirstColumn="0" w:lastRowLastColumn="0"/>
+          <w:trHeight w:val="300"/>
+          <w:jc w:val="center"/>
+        </w:trPr>
+        <w:tc>
+          <w:tcPr>
+            <w:cnfStyle w:val="001000000000" w:firstRow="0" w:lastRow="0" w:firstColumn="1" w:lastColumn="0" w:oddVBand="0" w:evenVBand="0" w:oddHBand="0" w:evenHBand="0" w:firstRowFirstColumn="0" w:firstRowLastColumn="0" w:lastRowFirstColumn="0" w:lastRowLastColumn="0"/>
+            <w:tcW w:w="1345" w:type="dxa"/>
+            <w:noWrap/>
+            <w:hideMark/>
+          </w:tcPr>
+          <w:p>
+            <w:pPr>
+              <w:jc w:val="center"/>
+              <w:rPr>
+                <w:sz w:val="20"/>
+                <w:szCs w:val="20"/>
+              </w:rPr>
+            </w:pPr>
+            <w:r>
+              <w:rPr>
+                <w:sz w:val="20"/>
+                <w:szCs w:val="20"/>
+              </w:rPr>
+              <w:t>90</w:t>
+            </w:r>
+          </w:p>
+        </w:tc>
+        <w:tc>
+          <w:tcPr>
+            <w:tcW w:w="1055" w:type="dxa"/>
+            <w:noWrap/>
+            <w:hideMark/>
+          </w:tcPr>
+          <w:p>
+            <w:pPr>
+              <w:jc w:val="center"/>
+              <w:cnfStyle w:val="000000100000" w:firstRow="0" w:lastRow="0" w:firstColumn="0" w:lastColumn="0" w:oddVBand="0" w:evenVBand="0" w:oddHBand="1" w:evenHBand="0" w:firstRowFirstColumn="0" w:firstRowLastColumn="0" w:lastRowFirstColumn="0" w:lastRowLastColumn="0"/>
+              <w:rPr>
+                <w:sz w:val="20"/>
+                <w:szCs w:val="20"/>
+              </w:rPr>
+            </w:pPr>
+            <w:r>
+              <w:rPr>
+                <w:sz w:val="20"/>
+                <w:szCs w:val="20"/>
+              </w:rPr>
+              <w:t>1.65</w:t>
+            </w:r>
+          </w:p>
+        </w:tc>
+        <w:tc>
+          <w:tcPr>
+            <w:tcW w:w="1302" w:type="dxa"/>
+            <w:noWrap/>
+            <w:hideMark/>
+          </w:tcPr>
+          <w:p>
+            <w:pPr>
+              <w:jc w:val="center"/>
+              <w:cnfStyle w:val="000000100000" w:firstRow="0" w:lastRow="0" w:firstColumn="0" w:lastColumn="0" w:oddVBand="0" w:evenVBand="0" w:oddHBand="1" w:evenHBand="0" w:firstRowFirstColumn="0" w:firstRowLastColumn="0" w:lastRowFirstColumn="0" w:lastRowLastColumn="0"/>
+              <w:rPr>
+                <w:sz w:val="20"/>
+                <w:szCs w:val="20"/>
+              </w:rPr>
+            </w:pPr>
+            <w:r>
+              <w:rPr>
+                <w:sz w:val="20"/>
+                <w:szCs w:val="20"/>
+              </w:rPr>
+              <w:t>10%</w:t>
+            </w:r>
+          </w:p>
+        </w:tc>
+        <w:tc>
+          <w:tcPr>
+            <w:tcW w:w="1063" w:type="dxa"/>
+          </w:tcPr>
+          <w:p>
+            <w:pPr>
+              <w:jc w:val="center"/>
+              <w:cnfStyle w:val="000000100000" w:firstRow="0" w:lastRow="0" w:firstColumn="0" w:lastColumn="0" w:oddVBand="0" w:evenVBand="0" w:oddHBand="1" w:evenHBand="0" w:firstRowFirstColumn="0" w:firstRowLastColumn="0" w:lastRowFirstColumn="0" w:lastRowLastColumn="0"/>
+              <w:rPr>
+                <w:sz w:val="20"/>
+                <w:szCs w:val="20"/>
+              </w:rPr>
+            </w:pPr>
+            <w:r>
+              <w:rPr>
+                <w:sz w:val="20"/>
+                <w:szCs w:val="20"/>
+              </w:rPr>
+              <w:t>Narrow</w:t>
+            </w:r>
+          </w:p>
+        </w:tc>
+        <w:tc>
+          <w:tcPr>
+            <w:tcW w:w="3060" w:type="dxa"/>
+          </w:tcPr>
+          <w:p>
+            <w:pPr>
+              <w:cnfStyle w:val="000000100000" w:firstRow="0" w:lastRow="0" w:firstColumn="0" w:lastColumn="0" w:oddVBand="0" w:evenVBand="0" w:oddHBand="1" w:evenHBand="0" w:firstRowFirstColumn="0" w:firstRowLastColumn="0" w:lastRowFirstColumn="0" w:lastRowLastColumn="0"/>
+              <w:rPr>
+                <w:sz w:val="20"/>
+                <w:szCs w:val="20"/>
+              </w:rPr>
+            </w:pPr>
+            <w:r>
+              <w:rPr>
+                <w:sz w:val="20"/>
+                <w:szCs w:val="20"/>
+              </w:rPr>
+              <w:t>R</w:t>
+            </w:r>
+            <w:r>
+              <w:rPr>
+                <w:sz w:val="20"/>
+                <w:szCs w:val="20"/>
+              </w:rPr>
+              <w:t>easonable level of confidence with some risk of being wrong.</w:t>
+            </w:r>
+          </w:p>
+        </w:tc>
+        <w:tc>
+          <w:tcPr>
+            <w:tcW w:w="2250" w:type="dxa"/>
+          </w:tcPr>
+          <w:p>
+            <w:pPr>
+              <w:cnfStyle w:val="000000100000" w:firstRow="0" w:lastRow="0" w:firstColumn="0" w:lastColumn="0" w:oddVBand="0" w:evenVBand="0" w:oddHBand="1" w:evenHBand="0" w:firstRowFirstColumn="0" w:firstRowLastColumn="0" w:lastRowFirstColumn="0" w:lastRowLastColumn="0"/>
+              <w:rPr>
+                <w:sz w:val="20"/>
+                <w:szCs w:val="20"/>
+              </w:rPr>
+            </w:pPr>
+            <w:r>
+              <w:rPr>
+                <w:sz w:val="20"/>
+                <w:szCs w:val="20"/>
+              </w:rPr>
+              <w:t>90% sure that true value lies in between the range</w:t>
+            </w:r>
+          </w:p>
+        </w:tc>
+      </w:tr>
+      <w:tr>
+        <w:trPr>
+          <w:trHeight w:val="300"/>
+          <w:jc w:val="center"/>
+        </w:trPr>
+        <w:tc>
+          <w:tcPr>
+            <w:cnfStyle w:val="001000000000" w:firstRow="0" w:lastRow="0" w:firstColumn="1" w:lastColumn="0" w:oddVBand="0" w:evenVBand="0" w:oddHBand="0" w:evenHBand="0" w:firstRowFirstColumn="0" w:firstRowLastColumn="0" w:lastRowFirstColumn="0" w:lastRowLastColumn="0"/>
+            <w:tcW w:w="1345" w:type="dxa"/>
+            <w:noWrap/>
+            <w:hideMark/>
+          </w:tcPr>
+          <w:p>
+            <w:pPr>
+              <w:jc w:val="center"/>
+              <w:rPr>
+                <w:sz w:val="20"/>
+                <w:szCs w:val="20"/>
+              </w:rPr>
+            </w:pPr>
+            <w:r>
+              <w:rPr>
+                <w:sz w:val="20"/>
+                <w:szCs w:val="20"/>
+              </w:rPr>
+              <w:t>95</w:t>
+            </w:r>
+          </w:p>
+        </w:tc>
+        <w:tc>
+          <w:tcPr>
+            <w:tcW w:w="1055" w:type="dxa"/>
+            <w:noWrap/>
+            <w:hideMark/>
+          </w:tcPr>
+          <w:p>
+            <w:pPr>
+              <w:jc w:val="center"/>
+              <w:cnfStyle w:val="000000000000" w:firstRow="0" w:lastRow="0" w:firstColumn="0" w:lastColumn="0" w:oddVBand="0" w:evenVBand="0" w:oddHBand="0" w:evenHBand="0" w:firstRowFirstColumn="0" w:firstRowLastColumn="0" w:lastRowFirstColumn="0" w:lastRowLastColumn="0"/>
+              <w:rPr>
+                <w:sz w:val="20"/>
+                <w:szCs w:val="20"/>
+              </w:rPr>
+            </w:pPr>
+            <w:r>
+              <w:rPr>
+                <w:sz w:val="20"/>
+                <w:szCs w:val="20"/>
+              </w:rPr>
+              <w:t>1.96</w:t>
+            </w:r>
+          </w:p>
+        </w:tc>
+        <w:tc>
+          <w:tcPr>
+            <w:tcW w:w="1302" w:type="dxa"/>
+            <w:noWrap/>
+            <w:hideMark/>
+          </w:tcPr>
+          <w:p>
+            <w:pPr>
+              <w:jc w:val="center"/>
+              <w:cnfStyle w:val="000000000000" w:firstRow="0" w:lastRow="0" w:firstColumn="0" w:lastColumn="0" w:oddVBand="0" w:evenVBand="0" w:oddHBand="0" w:evenHBand="0" w:firstRowFirstColumn="0" w:firstRowLastColumn="0" w:lastRowFirstColumn="0" w:lastRowLastColumn="0"/>
+              <w:rPr>
+                <w:sz w:val="20"/>
+                <w:szCs w:val="20"/>
+              </w:rPr>
+            </w:pPr>
+            <w:r>
+              <w:rPr>
+                <w:sz w:val="20"/>
+                <w:szCs w:val="20"/>
+              </w:rPr>
+              <w:t>5%</w:t>
+            </w:r>
+          </w:p>
+        </w:tc>
+        <w:tc>
+          <w:tcPr>
+            <w:tcW w:w="1063" w:type="dxa"/>
+          </w:tcPr>
+          <w:p>
+            <w:pPr>
+              <w:jc w:val="center"/>
+              <w:cnfStyle w:val="000000000000" w:firstRow="0" w:lastRow="0" w:firstColumn="0" w:lastColumn="0" w:oddVBand="0" w:evenVBand="0" w:oddHBand="0" w:evenHBand="0" w:firstRowFirstColumn="0" w:firstRowLastColumn="0" w:lastRowFirstColumn="0" w:lastRowLastColumn="0"/>
+              <w:rPr>
+                <w:sz w:val="20"/>
+                <w:szCs w:val="20"/>
+              </w:rPr>
+            </w:pPr>
+            <w:r>
+              <w:rPr>
+                <w:sz w:val="20"/>
+                <w:szCs w:val="20"/>
+              </w:rPr>
+              <w:t>Moderate</w:t>
+            </w:r>
+          </w:p>
+        </w:tc>
+        <w:tc>
+          <w:tcPr>
+            <w:tcW w:w="3060" w:type="dxa"/>
+          </w:tcPr>
+          <w:p>
+            <w:pPr>
+              <w:cnfStyle w:val="000000000000" w:firstRow="0" w:lastRow="0" w:firstColumn="0" w:lastColumn="0" w:oddVBand="0" w:evenVBand="0" w:oddHBand="0" w:evenHBand="0" w:firstRowFirstColumn="0" w:firstRowLastColumn="0" w:lastRowFirstColumn="0" w:lastRowLastColumn="0"/>
+              <w:rPr>
+                <w:sz w:val="20"/>
+                <w:szCs w:val="20"/>
+              </w:rPr>
+            </w:pPr>
+            <w:r>
+              <w:rPr>
+                <w:sz w:val="20"/>
+                <w:szCs w:val="20"/>
+              </w:rPr>
+              <w:t>For Scientific research. Balance between precision and confidence.</w:t>
+            </w:r>
+          </w:p>
+        </w:tc>
+        <w:tc>
+          <w:tcPr>
+            <w:tcW w:w="2250" w:type="dxa"/>
+          </w:tcPr>
+          <w:p>
+            <w:pPr>
+              <w:cnfStyle w:val="000000000000" w:firstRow="0" w:lastRow="0" w:firstColumn="0" w:lastColumn="0" w:oddVBand="0" w:evenVBand="0" w:oddHBand="0" w:evenHBand="0" w:firstRowFirstColumn="0" w:firstRowLastColumn="0" w:lastRowFirstColumn="0" w:lastRowLastColumn="0"/>
+              <w:rPr>
+                <w:sz w:val="20"/>
+                <w:szCs w:val="20"/>
+              </w:rPr>
+            </w:pPr>
+            <w:r>
+              <w:rPr>
+                <w:sz w:val="20"/>
+                <w:szCs w:val="20"/>
+              </w:rPr>
+              <w:t>9</w:t>
+            </w:r>
+            <w:r>
+              <w:rPr>
+                <w:sz w:val="20"/>
+                <w:szCs w:val="20"/>
+              </w:rPr>
+              <w:t>5</w:t>
+            </w:r>
+            <w:r>
+              <w:rPr>
+                <w:sz w:val="20"/>
+                <w:szCs w:val="20"/>
+              </w:rPr>
+              <w:t>% sure that true value lies in between the range</w:t>
+            </w:r>
+          </w:p>
+        </w:tc>
+      </w:tr>
+      <w:tr>
+        <w:trPr>
+          <w:cnfStyle w:val="000000100000" w:firstRow="0" w:lastRow="0" w:firstColumn="0" w:lastColumn="0" w:oddVBand="0" w:evenVBand="0" w:oddHBand="1" w:evenHBand="0" w:firstRowFirstColumn="0" w:firstRowLastColumn="0" w:lastRowFirstColumn="0" w:lastRowLastColumn="0"/>
+          <w:trHeight w:val="300"/>
+          <w:jc w:val="center"/>
+        </w:trPr>
+        <w:tc>
+          <w:tcPr>
+            <w:cnfStyle w:val="001000000000" w:firstRow="0" w:lastRow="0" w:firstColumn="1" w:lastColumn="0" w:oddVBand="0" w:evenVBand="0" w:oddHBand="0" w:evenHBand="0" w:firstRowFirstColumn="0" w:firstRowLastColumn="0" w:lastRowFirstColumn="0" w:lastRowLastColumn="0"/>
+            <w:tcW w:w="1345" w:type="dxa"/>
+            <w:noWrap/>
+            <w:hideMark/>
+          </w:tcPr>
+          <w:p>
+            <w:pPr>
+              <w:jc w:val="center"/>
+              <w:rPr>
+                <w:sz w:val="20"/>
+                <w:szCs w:val="20"/>
+              </w:rPr>
+            </w:pPr>
+            <w:r>
+              <w:rPr>
+                <w:sz w:val="20"/>
+                <w:szCs w:val="20"/>
+              </w:rPr>
+              <w:t>99</w:t>
+            </w:r>
+          </w:p>
+        </w:tc>
+        <w:tc>
+          <w:tcPr>
+            <w:tcW w:w="1055" w:type="dxa"/>
+            <w:noWrap/>
+            <w:hideMark/>
+          </w:tcPr>
+          <w:p>
+            <w:pPr>
+              <w:jc w:val="center"/>
+              <w:cnfStyle w:val="000000100000" w:firstRow="0" w:lastRow="0" w:firstColumn="0" w:lastColumn="0" w:oddVBand="0" w:evenVBand="0" w:oddHBand="1" w:evenHBand="0" w:firstRowFirstColumn="0" w:firstRowLastColumn="0" w:lastRowFirstColumn="0" w:lastRowLastColumn="0"/>
+              <w:rPr>
+                <w:sz w:val="20"/>
+                <w:szCs w:val="20"/>
+              </w:rPr>
+            </w:pPr>
+            <w:r>
+              <w:rPr>
+                <w:sz w:val="20"/>
+                <w:szCs w:val="20"/>
+              </w:rPr>
+              <w:t>2.58</w:t>
+            </w:r>
+          </w:p>
+        </w:tc>
+        <w:tc>
+          <w:tcPr>
+            <w:tcW w:w="1302" w:type="dxa"/>
+            <w:noWrap/>
+            <w:hideMark/>
+          </w:tcPr>
+          <w:p>
+            <w:pPr>
+              <w:jc w:val="center"/>
+              <w:cnfStyle w:val="000000100000" w:firstRow="0" w:lastRow="0" w:firstColumn="0" w:lastColumn="0" w:oddVBand="0" w:evenVBand="0" w:oddHBand="1" w:evenHBand="0" w:firstRowFirstColumn="0" w:firstRowLastColumn="0" w:lastRowFirstColumn="0" w:lastRowLastColumn="0"/>
+              <w:rPr>
+                <w:sz w:val="20"/>
+                <w:szCs w:val="20"/>
+              </w:rPr>
+            </w:pPr>
+            <w:r>
+              <w:rPr>
+                <w:sz w:val="20"/>
+                <w:szCs w:val="20"/>
+              </w:rPr>
+              <w:t>1%</w:t>
+            </w:r>
+          </w:p>
+        </w:tc>
+        <w:tc>
+          <w:tcPr>
+            <w:tcW w:w="1063" w:type="dxa"/>
+          </w:tcPr>
+          <w:p>
+            <w:pPr>
+              <w:jc w:val="center"/>
+              <w:cnfStyle w:val="000000100000" w:firstRow="0" w:lastRow="0" w:firstColumn="0" w:lastColumn="0" w:oddVBand="0" w:evenVBand="0" w:oddHBand="1" w:evenHBand="0" w:firstRowFirstColumn="0" w:firstRowLastColumn="0" w:lastRowFirstColumn="0" w:lastRowLastColumn="0"/>
+              <w:rPr>
+                <w:sz w:val="20"/>
+                <w:szCs w:val="20"/>
+              </w:rPr>
+            </w:pPr>
+            <w:r>
+              <w:rPr>
+                <w:sz w:val="20"/>
+                <w:szCs w:val="20"/>
+              </w:rPr>
+              <w:t>Wide</w:t>
+            </w:r>
+          </w:p>
+        </w:tc>
+        <w:tc>
+          <w:tcPr>
+            <w:tcW w:w="3060" w:type="dxa"/>
+          </w:tcPr>
+          <w:p>
+            <w:pPr>
+              <w:cnfStyle w:val="000000100000" w:firstRow="0" w:lastRow="0" w:firstColumn="0" w:lastColumn="0" w:oddVBand="0" w:evenVBand="0" w:oddHBand="1" w:evenHBand="0" w:firstRowFirstColumn="0" w:firstRowLastColumn="0" w:lastRowFirstColumn="0" w:lastRowLastColumn="0"/>
+              <w:rPr>
+                <w:sz w:val="20"/>
+                <w:szCs w:val="20"/>
+              </w:rPr>
+            </w:pPr>
+            <w:r>
+              <w:rPr>
+                <w:sz w:val="20"/>
+                <w:szCs w:val="20"/>
+              </w:rPr>
+              <w:t>For critical decisions</w:t>
+            </w:r>
+          </w:p>
+        </w:tc>
+        <w:tc>
+          <w:tcPr>
+            <w:tcW w:w="2250" w:type="dxa"/>
+          </w:tcPr>
+          <w:p>
+            <w:pPr>
+              <w:cnfStyle w:val="000000100000" w:firstRow="0" w:lastRow="0" w:firstColumn="0" w:lastColumn="0" w:oddVBand="0" w:evenVBand="0" w:oddHBand="1" w:evenHBand="0" w:firstRowFirstColumn="0" w:firstRowLastColumn="0" w:lastRowFirstColumn="0" w:lastRowLastColumn="0"/>
+              <w:rPr>
+                <w:sz w:val="20"/>
+                <w:szCs w:val="20"/>
+              </w:rPr>
+            </w:pPr>
+            <w:r>
+              <w:rPr>
+                <w:sz w:val="20"/>
+                <w:szCs w:val="20"/>
+              </w:rPr>
+              <w:t>9</w:t>
+            </w:r>
+            <w:r>
+              <w:rPr>
+                <w:sz w:val="20"/>
+                <w:szCs w:val="20"/>
+              </w:rPr>
+              <w:t>9</w:t>
+            </w:r>
+            <w:r>
+              <w:rPr>
+                <w:sz w:val="20"/>
+                <w:szCs w:val="20"/>
+              </w:rPr>
+              <w:t>% sure that true value lies in between the range</w:t>
+            </w:r>
+          </w:p>
+        </w:tc>
+      </w:tr>
+    </w:tbl>
+    <w:p>
+      <w:pPr>
+        <w:jc w:val="center"/>
+      </w:pPr>
+    </w:p>
+    <w:p>
+      <w:pPr>
+        <w:jc w:val="both"/>
+      </w:pPr>
+      <w:r>
+        <w:t xml:space="preserve">In simple terms, the confidence interval </w:t>
+      </w:r>
+      <w:r>
+        <w:t>indicates how confident you are on the population mean in terms of calculated sample mean. Example: 95% sure that the population mean is in the interval 160cm – 170cm, while the sample mean is 165cm.</w:t>
+      </w:r>
+    </w:p>
+    <w:p>
+      <w:pPr>
+        <w:jc w:val="both"/>
+      </w:pPr>
+      <w:r>
+        <w:t>The wider the confidence interval, the less certain you are about the true value. The narrower it is, the more certain you are. Confidence intervals are a way of acknowledging the uncertainty in statistics and expressing it in a user-friendly manner.</w:t>
+      </w:r>
+      <w:r>
+        <w:t xml:space="preserve"> (99% is most conservative with the wider confidence interval</w:t>
+      </w:r>
+      <w:r>
+        <w:t xml:space="preserve">, while 90% confidence interval is less conservative with narrow interval and low </w:t>
+      </w:r>
+      <w:r>
+        <w:t>certainty</w:t>
+      </w:r>
+      <w:r>
+        <w:t>)</w:t>
       </w:r>
     </w:p>
     <w:sectPr>
@@ -1555,6 +2914,28 @@
       <w:szCs w:val="26"/>
     </w:rPr>
   </w:style>
+  <w:style w:type="paragraph" w:styleId="Heading3">
+    <w:name w:val="heading 3"/>
+    <w:basedOn w:val="Normal"/>
+    <w:next w:val="Normal"/>
+    <w:link w:val="Heading3Char"/>
+    <w:uiPriority w:val="9"/>
+    <w:unhideWhenUsed/>
+    <w:qFormat/>
+    <w:rsid w:val="007260A1"/>
+    <w:pPr>
+      <w:keepNext/>
+      <w:keepLines/>
+      <w:spacing w:before="40" w:after="0"/>
+      <w:outlineLvl w:val="2"/>
+    </w:pPr>
+    <w:rPr>
+      <w:rFonts w:asciiTheme="majorHAnsi" w:eastAsiaTheme="majorEastAsia" w:hAnsiTheme="majorHAnsi" w:cstheme="majorBidi"/>
+      <w:color w:val="1F3763" w:themeColor="accent1" w:themeShade="7F"/>
+      <w:sz w:val="24"/>
+      <w:szCs w:val="24"/>
+    </w:rPr>
+  </w:style>
   <w:style w:type="character" w:default="1" w:styleId="DefaultParagraphFont">
     <w:name w:val="Default Paragraph Font"/>
     <w:uiPriority w:val="1"/>
@@ -1617,6 +2998,114 @@
       <w:ind w:left="720"/>
       <w:contextualSpacing/>
     </w:pPr>
+  </w:style>
+  <w:style w:type="table" w:styleId="TableGrid">
+    <w:name w:val="Table Grid"/>
+    <w:basedOn w:val="TableNormal"/>
+    <w:uiPriority w:val="39"/>
+    <w:rsid w:val="00C94762"/>
+    <w:pPr>
+      <w:spacing w:after="0" w:line="240" w:lineRule="auto"/>
+    </w:pPr>
+    <w:tblPr>
+      <w:tblBorders>
+        <w:top w:val="single" w:sz="4" w:space="0" w:color="auto"/>
+        <w:left w:val="single" w:sz="4" w:space="0" w:color="auto"/>
+        <w:bottom w:val="single" w:sz="4" w:space="0" w:color="auto"/>
+        <w:right w:val="single" w:sz="4" w:space="0" w:color="auto"/>
+        <w:insideH w:val="single" w:sz="4" w:space="0" w:color="auto"/>
+        <w:insideV w:val="single" w:sz="4" w:space="0" w:color="auto"/>
+      </w:tblBorders>
+    </w:tblPr>
+  </w:style>
+  <w:style w:type="table" w:styleId="GridTable4-Accent4">
+    <w:name w:val="Grid Table 4 Accent 4"/>
+    <w:basedOn w:val="TableNormal"/>
+    <w:uiPriority w:val="49"/>
+    <w:rsid w:val="00C94762"/>
+    <w:pPr>
+      <w:spacing w:after="0" w:line="240" w:lineRule="auto"/>
+    </w:pPr>
+    <w:tblPr>
+      <w:tblStyleRowBandSize w:val="1"/>
+      <w:tblStyleColBandSize w:val="1"/>
+      <w:tblBorders>
+        <w:top w:val="single" w:sz="4" w:space="0" w:color="FFD966" w:themeColor="accent4" w:themeTint="99"/>
+        <w:left w:val="single" w:sz="4" w:space="0" w:color="FFD966" w:themeColor="accent4" w:themeTint="99"/>
+        <w:bottom w:val="single" w:sz="4" w:space="0" w:color="FFD966" w:themeColor="accent4" w:themeTint="99"/>
+        <w:right w:val="single" w:sz="4" w:space="0" w:color="FFD966" w:themeColor="accent4" w:themeTint="99"/>
+        <w:insideH w:val="single" w:sz="4" w:space="0" w:color="FFD966" w:themeColor="accent4" w:themeTint="99"/>
+        <w:insideV w:val="single" w:sz="4" w:space="0" w:color="FFD966" w:themeColor="accent4" w:themeTint="99"/>
+      </w:tblBorders>
+    </w:tblPr>
+    <w:tblStylePr w:type="firstRow">
+      <w:rPr>
+        <w:b/>
+        <w:bCs/>
+        <w:color w:val="FFFFFF" w:themeColor="background1"/>
+      </w:rPr>
+      <w:tblPr/>
+      <w:tcPr>
+        <w:tcBorders>
+          <w:top w:val="single" w:sz="4" w:space="0" w:color="FFC000" w:themeColor="accent4"/>
+          <w:left w:val="single" w:sz="4" w:space="0" w:color="FFC000" w:themeColor="accent4"/>
+          <w:bottom w:val="single" w:sz="4" w:space="0" w:color="FFC000" w:themeColor="accent4"/>
+          <w:right w:val="single" w:sz="4" w:space="0" w:color="FFC000" w:themeColor="accent4"/>
+          <w:insideH w:val="nil"/>
+          <w:insideV w:val="nil"/>
+        </w:tcBorders>
+        <w:shd w:val="clear" w:color="auto" w:fill="FFC000" w:themeFill="accent4"/>
+      </w:tcPr>
+    </w:tblStylePr>
+    <w:tblStylePr w:type="lastRow">
+      <w:rPr>
+        <w:b/>
+        <w:bCs/>
+      </w:rPr>
+      <w:tblPr/>
+      <w:tcPr>
+        <w:tcBorders>
+          <w:top w:val="double" w:sz="4" w:space="0" w:color="FFC000" w:themeColor="accent4"/>
+        </w:tcBorders>
+      </w:tcPr>
+    </w:tblStylePr>
+    <w:tblStylePr w:type="firstCol">
+      <w:rPr>
+        <w:b/>
+        <w:bCs/>
+      </w:rPr>
+    </w:tblStylePr>
+    <w:tblStylePr w:type="lastCol">
+      <w:rPr>
+        <w:b/>
+        <w:bCs/>
+      </w:rPr>
+    </w:tblStylePr>
+    <w:tblStylePr w:type="band1Vert">
+      <w:tblPr/>
+      <w:tcPr>
+        <w:shd w:val="clear" w:color="auto" w:fill="FFF2CC" w:themeFill="accent4" w:themeFillTint="33"/>
+      </w:tcPr>
+    </w:tblStylePr>
+    <w:tblStylePr w:type="band1Horz">
+      <w:tblPr/>
+      <w:tcPr>
+        <w:shd w:val="clear" w:color="auto" w:fill="FFF2CC" w:themeFill="accent4" w:themeFillTint="33"/>
+      </w:tcPr>
+    </w:tblStylePr>
+  </w:style>
+  <w:style w:type="character" w:customStyle="1" w:styleId="Heading3Char">
+    <w:name w:val="Heading 3 Char"/>
+    <w:basedOn w:val="DefaultParagraphFont"/>
+    <w:link w:val="Heading3"/>
+    <w:uiPriority w:val="9"/>
+    <w:rsid w:val="007260A1"/>
+    <w:rPr>
+      <w:rFonts w:asciiTheme="majorHAnsi" w:eastAsiaTheme="majorEastAsia" w:hAnsiTheme="majorHAnsi" w:cstheme="majorBidi"/>
+      <w:color w:val="1F3763" w:themeColor="accent1" w:themeShade="7F"/>
+      <w:sz w:val="24"/>
+      <w:szCs w:val="24"/>
+    </w:rPr>
   </w:style>
 </w:styles>
 </file>

</xml_diff>